<commit_message>
wieso buggt der pull request sooo wtf
</commit_message>
<xml_diff>
--- a/Praktikum 9.docx
+++ b/Praktikum 9.docx
@@ -360,8 +360,6 @@
       <w:r>
         <w:t>verändert</w:t>
       </w:r>
-      <w:bookmarkStart w:id="0" w:name="_GoBack"/>
-      <w:bookmarkEnd w:id="0"/>
       <w:r>
         <w:t>, aber 2 Byte übertragen</w:t>
       </w:r>
@@ -566,16 +564,16 @@
           <w:color w:val="008000"/>
           <w:sz w:val="20"/>
           <w:szCs w:val="20"/>
-          <w:lang w:eastAsia="de-DE"/>
-        </w:rPr>
-      </w:pPr>
-      <w:r>
-        <w:rPr>
-          <w:rFonts w:ascii="Courier New" w:eastAsia="Times New Roman" w:hAnsi="Courier New" w:cs="Courier New"/>
-          <w:color w:val="000000"/>
-          <w:sz w:val="20"/>
-          <w:szCs w:val="20"/>
-          <w:lang w:eastAsia="de-DE"/>
+          <w:lang w:val="en-US" w:eastAsia="de-DE"/>
+        </w:rPr>
+      </w:pPr>
+      <w:r>
+        <w:rPr>
+          <w:rFonts w:ascii="Courier New" w:eastAsia="Times New Roman" w:hAnsi="Courier New" w:cs="Courier New"/>
+          <w:color w:val="000000"/>
+          <w:sz w:val="20"/>
+          <w:szCs w:val="20"/>
+          <w:lang w:val="en-US" w:eastAsia="de-DE"/>
         </w:rPr>
         <w:t xml:space="preserve"> </w:t>
       </w:r>
@@ -586,7 +584,7 @@
           <w:color w:val="000000"/>
           <w:sz w:val="20"/>
           <w:szCs w:val="20"/>
-          <w:lang w:eastAsia="de-DE"/>
+          <w:lang w:val="en-US" w:eastAsia="de-DE"/>
         </w:rPr>
         <w:t>Wire</w:t>
       </w:r>
@@ -598,7 +596,7 @@
           <w:color w:val="000080"/>
           <w:sz w:val="20"/>
           <w:szCs w:val="20"/>
-          <w:lang w:eastAsia="de-DE"/>
+          <w:lang w:val="en-US" w:eastAsia="de-DE"/>
         </w:rPr>
         <w:t>.</w:t>
       </w:r>
@@ -608,9 +606,9 @@
           <w:color w:val="000000"/>
           <w:sz w:val="20"/>
           <w:szCs w:val="20"/>
-          <w:lang w:eastAsia="de-DE"/>
-        </w:rPr>
-        <w:t>send</w:t>
+          <w:lang w:val="en-US" w:eastAsia="de-DE"/>
+        </w:rPr>
+        <w:t>write</w:t>
       </w:r>
       <w:proofErr w:type="spellEnd"/>
       <w:r>
@@ -621,7 +619,7 @@
           <w:color w:val="000080"/>
           <w:sz w:val="20"/>
           <w:szCs w:val="20"/>
-          <w:lang w:eastAsia="de-DE"/>
+          <w:lang w:val="en-US" w:eastAsia="de-DE"/>
         </w:rPr>
         <w:t>(</w:t>
       </w:r>
@@ -631,7 +629,7 @@
           <w:color w:val="FF8000"/>
           <w:sz w:val="20"/>
           <w:szCs w:val="20"/>
-          <w:lang w:eastAsia="de-DE"/>
+          <w:lang w:val="en-US" w:eastAsia="de-DE"/>
         </w:rPr>
         <w:t>0xA1</w:t>
       </w:r>
@@ -643,7 +641,7 @@
           <w:color w:val="000080"/>
           <w:sz w:val="20"/>
           <w:szCs w:val="20"/>
-          <w:lang w:eastAsia="de-DE"/>
+          <w:lang w:val="en-US" w:eastAsia="de-DE"/>
         </w:rPr>
         <w:t>);</w:t>
       </w:r>
@@ -653,7 +651,7 @@
           <w:color w:val="000000"/>
           <w:sz w:val="20"/>
           <w:szCs w:val="20"/>
-          <w:lang w:eastAsia="de-DE"/>
+          <w:lang w:val="en-US" w:eastAsia="de-DE"/>
         </w:rPr>
         <w:t xml:space="preserve"> </w:t>
       </w:r>
@@ -663,31 +661,9 @@
           <w:color w:val="008000"/>
           <w:sz w:val="20"/>
           <w:szCs w:val="20"/>
-          <w:lang w:eastAsia="de-DE"/>
-        </w:rPr>
-        <w:t xml:space="preserve">// </w:t>
-      </w:r>
-      <w:proofErr w:type="spellStart"/>
-      <w:r>
-        <w:rPr>
-          <w:rFonts w:ascii="Courier New" w:eastAsia="Times New Roman" w:hAnsi="Courier New" w:cs="Courier New"/>
-          <w:color w:val="008000"/>
-          <w:sz w:val="20"/>
-          <w:szCs w:val="20"/>
-          <w:lang w:eastAsia="de-DE"/>
-        </w:rPr>
-        <w:t>change</w:t>
-      </w:r>
-      <w:proofErr w:type="spellEnd"/>
-      <w:r>
-        <w:rPr>
-          <w:rFonts w:ascii="Courier New" w:eastAsia="Times New Roman" w:hAnsi="Courier New" w:cs="Courier New"/>
-          <w:color w:val="008000"/>
-          <w:sz w:val="20"/>
-          <w:szCs w:val="20"/>
-          <w:lang w:eastAsia="de-DE"/>
-        </w:rPr>
-        <w:t xml:space="preserve"> TH           </w:t>
+          <w:lang w:val="en-US" w:eastAsia="de-DE"/>
+        </w:rPr>
+        <w:t xml:space="preserve">// change TH           </w:t>
       </w:r>
     </w:p>
     <w:p>
@@ -713,7 +689,7 @@
           <w:color w:val="000000"/>
           <w:sz w:val="20"/>
           <w:szCs w:val="20"/>
-          <w:lang w:eastAsia="de-DE"/>
+          <w:lang w:val="en-US" w:eastAsia="de-DE"/>
         </w:rPr>
         <w:t xml:space="preserve"> </w:t>
       </w:r>
@@ -748,7 +724,7 @@
           <w:szCs w:val="20"/>
           <w:lang w:eastAsia="de-DE"/>
         </w:rPr>
-        <w:t>send</w:t>
+        <w:t>write</w:t>
       </w:r>
       <w:proofErr w:type="spellEnd"/>
       <w:r>
@@ -1003,6 +979,8 @@
         </w:rPr>
         <w:t xml:space="preserve">           </w:t>
       </w:r>
+      <w:bookmarkStart w:id="0" w:name="_GoBack"/>
+      <w:bookmarkEnd w:id="0"/>
     </w:p>
     <w:p>
       <w:pPr>
@@ -1018,16 +996,16 @@
           <w:color w:val="008000"/>
           <w:sz w:val="20"/>
           <w:szCs w:val="20"/>
-          <w:lang w:eastAsia="de-DE"/>
-        </w:rPr>
-      </w:pPr>
-      <w:r>
-        <w:rPr>
-          <w:rFonts w:ascii="Courier New" w:eastAsia="Times New Roman" w:hAnsi="Courier New" w:cs="Courier New"/>
-          <w:color w:val="000000"/>
-          <w:sz w:val="20"/>
-          <w:szCs w:val="20"/>
-          <w:lang w:eastAsia="de-DE"/>
+          <w:lang w:val="en-US" w:eastAsia="de-DE"/>
+        </w:rPr>
+      </w:pPr>
+      <w:r>
+        <w:rPr>
+          <w:rFonts w:ascii="Courier New" w:eastAsia="Times New Roman" w:hAnsi="Courier New" w:cs="Courier New"/>
+          <w:color w:val="000000"/>
+          <w:sz w:val="20"/>
+          <w:szCs w:val="20"/>
+          <w:lang w:val="en-US" w:eastAsia="de-DE"/>
         </w:rPr>
         <w:t xml:space="preserve"> </w:t>
       </w:r>
@@ -1039,7 +1017,7 @@
           <w:color w:val="000000"/>
           <w:sz w:val="20"/>
           <w:szCs w:val="20"/>
-          <w:lang w:eastAsia="de-DE"/>
+          <w:lang w:val="en-US" w:eastAsia="de-DE"/>
         </w:rPr>
         <w:t>wire</w:t>
       </w:r>
@@ -1051,7 +1029,7 @@
           <w:color w:val="000080"/>
           <w:sz w:val="20"/>
           <w:szCs w:val="20"/>
-          <w:lang w:eastAsia="de-DE"/>
+          <w:lang w:val="en-US" w:eastAsia="de-DE"/>
         </w:rPr>
         <w:t>.</w:t>
       </w:r>
@@ -1061,9 +1039,9 @@
           <w:color w:val="000000"/>
           <w:sz w:val="20"/>
           <w:szCs w:val="20"/>
-          <w:lang w:eastAsia="de-DE"/>
-        </w:rPr>
-        <w:t>send</w:t>
+          <w:lang w:val="en-US" w:eastAsia="de-DE"/>
+        </w:rPr>
+        <w:t>write</w:t>
       </w:r>
       <w:proofErr w:type="spellEnd"/>
       <w:proofErr w:type="gramEnd"/>
@@ -1075,7 +1053,7 @@
           <w:color w:val="000080"/>
           <w:sz w:val="20"/>
           <w:szCs w:val="20"/>
-          <w:lang w:eastAsia="de-DE"/>
+          <w:lang w:val="en-US" w:eastAsia="de-DE"/>
         </w:rPr>
         <w:t>(</w:t>
       </w:r>
@@ -1085,7 +1063,7 @@
           <w:color w:val="FF8000"/>
           <w:sz w:val="20"/>
           <w:szCs w:val="20"/>
-          <w:lang w:eastAsia="de-DE"/>
+          <w:lang w:val="en-US" w:eastAsia="de-DE"/>
         </w:rPr>
         <w:t>0xA2</w:t>
       </w:r>
@@ -1097,7 +1075,7 @@
           <w:color w:val="000080"/>
           <w:sz w:val="20"/>
           <w:szCs w:val="20"/>
-          <w:lang w:eastAsia="de-DE"/>
+          <w:lang w:val="en-US" w:eastAsia="de-DE"/>
         </w:rPr>
         <w:t>);</w:t>
       </w:r>
@@ -1107,7 +1085,7 @@
           <w:color w:val="000000"/>
           <w:sz w:val="20"/>
           <w:szCs w:val="20"/>
-          <w:lang w:eastAsia="de-DE"/>
+          <w:lang w:val="en-US" w:eastAsia="de-DE"/>
         </w:rPr>
         <w:t xml:space="preserve"> </w:t>
       </w:r>
@@ -1117,31 +1095,9 @@
           <w:color w:val="008000"/>
           <w:sz w:val="20"/>
           <w:szCs w:val="20"/>
-          <w:lang w:eastAsia="de-DE"/>
-        </w:rPr>
-        <w:t xml:space="preserve">// </w:t>
-      </w:r>
-      <w:proofErr w:type="spellStart"/>
-      <w:r>
-        <w:rPr>
-          <w:rFonts w:ascii="Courier New" w:eastAsia="Times New Roman" w:hAnsi="Courier New" w:cs="Courier New"/>
-          <w:color w:val="008000"/>
-          <w:sz w:val="20"/>
-          <w:szCs w:val="20"/>
-          <w:lang w:eastAsia="de-DE"/>
-        </w:rPr>
-        <w:t>change</w:t>
-      </w:r>
-      <w:proofErr w:type="spellEnd"/>
-      <w:r>
-        <w:rPr>
-          <w:rFonts w:ascii="Courier New" w:eastAsia="Times New Roman" w:hAnsi="Courier New" w:cs="Courier New"/>
-          <w:color w:val="008000"/>
-          <w:sz w:val="20"/>
-          <w:szCs w:val="20"/>
-          <w:lang w:eastAsia="de-DE"/>
-        </w:rPr>
-        <w:t xml:space="preserve"> TL</w:t>
+          <w:lang w:val="en-US" w:eastAsia="de-DE"/>
+        </w:rPr>
+        <w:t>// change TL</w:t>
       </w:r>
     </w:p>
     <w:p>
@@ -1167,7 +1123,7 @@
           <w:color w:val="000000"/>
           <w:sz w:val="20"/>
           <w:szCs w:val="20"/>
-          <w:lang w:eastAsia="de-DE"/>
+          <w:lang w:val="en-US" w:eastAsia="de-DE"/>
         </w:rPr>
         <w:t xml:space="preserve"> </w:t>
       </w:r>
@@ -1202,7 +1158,7 @@
           <w:szCs w:val="20"/>
           <w:lang w:eastAsia="de-DE"/>
         </w:rPr>
-        <w:t>send</w:t>
+        <w:t>write</w:t>
       </w:r>
       <w:proofErr w:type="spellEnd"/>
       <w:r>

</xml_diff>